<commit_message>
fix label.default from Hmisc
</commit_message>
<xml_diff>
--- a/inst/templates/template_cephepi.docx
+++ b/inst/templates/template_cephepi.docx
@@ -109,7 +109,13 @@
         <w:pStyle w:val="Subtextpage1"/>
       </w:pPr>
       <w:r>
-        <w:t xml:space="preserve">Délégation de la Recherche Clinique </w:t>
+        <w:t xml:space="preserve">Délégation </w:t>
+      </w:r>
+      <w:r>
+        <w:t>à</w:t>
+      </w:r>
+      <w:r>
+        <w:t xml:space="preserve"> la Recherche Clinique </w:t>
       </w:r>
     </w:p>
     <w:p>
@@ -122,7 +128,7 @@
       </w:r>
       <w:proofErr w:type="gramEnd"/>
       <w:r>
-        <w:t xml:space="preserve"> du développement</w:t>
+        <w:t xml:space="preserve"> à l’Innovation</w:t>
       </w:r>
     </w:p>
     <w:p>
@@ -456,14 +462,26 @@
           <w:lang w:val="fr-FR"/>
         </w:rPr>
       </w:pPr>
+      <w:r>
+        <w:rPr>
+          <w:lang w:val="fr-FR"/>
+        </w:rPr>
+        <w:t>D</w:t>
+      </w:r>
       <w:bookmarkStart w:id="8" w:name="DATE_GEL"/>
       <w:r>
         <w:rPr>
           <w:lang w:val="fr-FR"/>
         </w:rPr>
-        <w:t>DATE_GEL</w:t>
+        <w:t>ATE_GE</w:t>
       </w:r>
       <w:bookmarkEnd w:id="8"/>
+      <w:r>
+        <w:rPr>
+          <w:lang w:val="fr-FR"/>
+        </w:rPr>
+        <w:t>L</w:t>
+      </w:r>
     </w:p>
     <w:p>
       <w:pPr>
@@ -484,14 +502,28 @@
           <w:lang w:val="fr-FR"/>
         </w:rPr>
       </w:pPr>
-      <w:bookmarkStart w:id="9" w:name="DATE_MAJ"/>
       <w:r>
         <w:rPr>
           <w:lang w:val="fr-FR"/>
         </w:rPr>
-        <w:t>DATE_MAJ</w:t>
+        <w:t>D</w:t>
+      </w:r>
+      <w:bookmarkStart w:id="9" w:name="DATE_MAJ"/>
+      <w:bookmarkStart w:id="10" w:name="_GoBack"/>
+      <w:r>
+        <w:rPr>
+          <w:lang w:val="fr-FR"/>
+        </w:rPr>
+        <w:t>ATE_MA</w:t>
       </w:r>
       <w:bookmarkEnd w:id="9"/>
+      <w:bookmarkEnd w:id="10"/>
+      <w:r>
+        <w:rPr>
+          <w:lang w:val="fr-FR"/>
+        </w:rPr>
+        <w:t>J</w:t>
+      </w:r>
     </w:p>
     <w:tbl>
       <w:tblPr>
@@ -609,8 +641,8 @@
                 <w:lang w:val="fr-FR"/>
               </w:rPr>
             </w:pPr>
-            <w:bookmarkStart w:id="10" w:name="V01"/>
-            <w:bookmarkEnd w:id="10"/>
+            <w:bookmarkStart w:id="11" w:name="V01"/>
+            <w:bookmarkEnd w:id="11"/>
           </w:p>
         </w:tc>
         <w:tc>
@@ -624,8 +656,8 @@
                 <w:lang w:val="fr-FR"/>
               </w:rPr>
             </w:pPr>
-            <w:bookmarkStart w:id="11" w:name="V01_AUTEUR"/>
-            <w:bookmarkEnd w:id="11"/>
+            <w:bookmarkStart w:id="12" w:name="V01_AUTEUR"/>
+            <w:bookmarkEnd w:id="12"/>
           </w:p>
         </w:tc>
         <w:tc>
@@ -639,8 +671,8 @@
                 <w:lang w:val="fr-FR"/>
               </w:rPr>
             </w:pPr>
-            <w:bookmarkStart w:id="12" w:name="V01_DESC"/>
-            <w:bookmarkEnd w:id="12"/>
+            <w:bookmarkStart w:id="13" w:name="V01_DESC"/>
+            <w:bookmarkEnd w:id="13"/>
           </w:p>
         </w:tc>
         <w:tc>
@@ -654,8 +686,8 @@
                 <w:lang w:val="fr-FR"/>
               </w:rPr>
             </w:pPr>
-            <w:bookmarkStart w:id="13" w:name="V01_DATE"/>
-            <w:bookmarkEnd w:id="13"/>
+            <w:bookmarkStart w:id="14" w:name="V01_DATE"/>
+            <w:bookmarkEnd w:id="14"/>
           </w:p>
         </w:tc>
       </w:tr>
@@ -674,8 +706,8 @@
                 <w:lang w:val="fr-FR"/>
               </w:rPr>
             </w:pPr>
-            <w:bookmarkStart w:id="14" w:name="V02"/>
-            <w:bookmarkEnd w:id="14"/>
+            <w:bookmarkStart w:id="15" w:name="V02"/>
+            <w:bookmarkEnd w:id="15"/>
           </w:p>
         </w:tc>
         <w:tc>
@@ -689,8 +721,8 @@
                 <w:lang w:val="fr-FR"/>
               </w:rPr>
             </w:pPr>
-            <w:bookmarkStart w:id="15" w:name="V02_AUTEUR"/>
-            <w:bookmarkEnd w:id="15"/>
+            <w:bookmarkStart w:id="16" w:name="V02_AUTEUR"/>
+            <w:bookmarkEnd w:id="16"/>
           </w:p>
         </w:tc>
         <w:tc>
@@ -704,8 +736,8 @@
                 <w:lang w:val="fr-FR"/>
               </w:rPr>
             </w:pPr>
-            <w:bookmarkStart w:id="16" w:name="V02_DESC"/>
-            <w:bookmarkEnd w:id="16"/>
+            <w:bookmarkStart w:id="17" w:name="V02_DESC"/>
+            <w:bookmarkEnd w:id="17"/>
           </w:p>
         </w:tc>
         <w:tc>
@@ -719,8 +751,8 @@
                 <w:lang w:val="fr-FR"/>
               </w:rPr>
             </w:pPr>
-            <w:bookmarkStart w:id="17" w:name="V02_DATE"/>
-            <w:bookmarkEnd w:id="17"/>
+            <w:bookmarkStart w:id="18" w:name="V02_DATE"/>
+            <w:bookmarkEnd w:id="18"/>
           </w:p>
         </w:tc>
       </w:tr>
@@ -739,8 +771,8 @@
                 <w:lang w:val="fr-FR"/>
               </w:rPr>
             </w:pPr>
-            <w:bookmarkStart w:id="18" w:name="V03"/>
-            <w:bookmarkEnd w:id="18"/>
+            <w:bookmarkStart w:id="19" w:name="V03"/>
+            <w:bookmarkEnd w:id="19"/>
           </w:p>
         </w:tc>
         <w:tc>
@@ -754,8 +786,8 @@
                 <w:lang w:val="fr-FR"/>
               </w:rPr>
             </w:pPr>
-            <w:bookmarkStart w:id="19" w:name="V03_AUTEUR"/>
-            <w:bookmarkEnd w:id="19"/>
+            <w:bookmarkStart w:id="20" w:name="V03_AUTEUR"/>
+            <w:bookmarkEnd w:id="20"/>
           </w:p>
         </w:tc>
         <w:tc>
@@ -769,8 +801,8 @@
                 <w:lang w:val="fr-FR"/>
               </w:rPr>
             </w:pPr>
-            <w:bookmarkStart w:id="20" w:name="V03_DESC"/>
-            <w:bookmarkEnd w:id="20"/>
+            <w:bookmarkStart w:id="21" w:name="V03_DESC"/>
+            <w:bookmarkEnd w:id="21"/>
           </w:p>
         </w:tc>
         <w:tc>
@@ -784,8 +816,8 @@
                 <w:lang w:val="fr-FR"/>
               </w:rPr>
             </w:pPr>
-            <w:bookmarkStart w:id="21" w:name="V03_DATE"/>
-            <w:bookmarkEnd w:id="21"/>
+            <w:bookmarkStart w:id="22" w:name="V03_DATE"/>
+            <w:bookmarkEnd w:id="22"/>
           </w:p>
         </w:tc>
       </w:tr>
@@ -804,8 +836,8 @@
                 <w:lang w:val="fr-FR"/>
               </w:rPr>
             </w:pPr>
-            <w:bookmarkStart w:id="22" w:name="V04"/>
-            <w:bookmarkEnd w:id="22"/>
+            <w:bookmarkStart w:id="23" w:name="V04"/>
+            <w:bookmarkEnd w:id="23"/>
           </w:p>
         </w:tc>
         <w:tc>
@@ -819,8 +851,8 @@
                 <w:lang w:val="fr-FR"/>
               </w:rPr>
             </w:pPr>
-            <w:bookmarkStart w:id="23" w:name="V04_AUTEUR"/>
-            <w:bookmarkEnd w:id="23"/>
+            <w:bookmarkStart w:id="24" w:name="V04_AUTEUR"/>
+            <w:bookmarkEnd w:id="24"/>
           </w:p>
         </w:tc>
         <w:tc>
@@ -834,8 +866,8 @@
                 <w:lang w:val="fr-FR"/>
               </w:rPr>
             </w:pPr>
-            <w:bookmarkStart w:id="24" w:name="V04_DESC"/>
-            <w:bookmarkEnd w:id="24"/>
+            <w:bookmarkStart w:id="25" w:name="V04_DESC"/>
+            <w:bookmarkEnd w:id="25"/>
           </w:p>
         </w:tc>
         <w:tc>
@@ -849,8 +881,8 @@
                 <w:lang w:val="fr-FR"/>
               </w:rPr>
             </w:pPr>
-            <w:bookmarkStart w:id="25" w:name="V04_DATE"/>
-            <w:bookmarkEnd w:id="25"/>
+            <w:bookmarkStart w:id="26" w:name="V04_DATE"/>
+            <w:bookmarkEnd w:id="26"/>
           </w:p>
         </w:tc>
       </w:tr>
@@ -869,8 +901,8 @@
                 <w:lang w:val="fr-FR"/>
               </w:rPr>
             </w:pPr>
-            <w:bookmarkStart w:id="26" w:name="V05"/>
-            <w:bookmarkEnd w:id="26"/>
+            <w:bookmarkStart w:id="27" w:name="V05"/>
+            <w:bookmarkEnd w:id="27"/>
           </w:p>
         </w:tc>
         <w:tc>
@@ -884,8 +916,8 @@
                 <w:lang w:val="fr-FR"/>
               </w:rPr>
             </w:pPr>
-            <w:bookmarkStart w:id="27" w:name="V05_AUTEUR"/>
-            <w:bookmarkEnd w:id="27"/>
+            <w:bookmarkStart w:id="28" w:name="V05_AUTEUR"/>
+            <w:bookmarkEnd w:id="28"/>
           </w:p>
         </w:tc>
         <w:tc>
@@ -899,8 +931,8 @@
                 <w:lang w:val="fr-FR"/>
               </w:rPr>
             </w:pPr>
-            <w:bookmarkStart w:id="28" w:name="V05_DESC"/>
-            <w:bookmarkEnd w:id="28"/>
+            <w:bookmarkStart w:id="29" w:name="V05_DESC"/>
+            <w:bookmarkEnd w:id="29"/>
           </w:p>
         </w:tc>
         <w:tc>
@@ -914,8 +946,8 @@
                 <w:lang w:val="fr-FR"/>
               </w:rPr>
             </w:pPr>
-            <w:bookmarkStart w:id="29" w:name="V05_DATE"/>
-            <w:bookmarkEnd w:id="29"/>
+            <w:bookmarkStart w:id="30" w:name="V05_DATE"/>
+            <w:bookmarkEnd w:id="30"/>
           </w:p>
         </w:tc>
       </w:tr>
@@ -934,8 +966,8 @@
                 <w:lang w:val="fr-FR"/>
               </w:rPr>
             </w:pPr>
-            <w:bookmarkStart w:id="30" w:name="V06"/>
-            <w:bookmarkEnd w:id="30"/>
+            <w:bookmarkStart w:id="31" w:name="V06"/>
+            <w:bookmarkEnd w:id="31"/>
           </w:p>
         </w:tc>
         <w:tc>
@@ -949,8 +981,8 @@
                 <w:lang w:val="fr-FR"/>
               </w:rPr>
             </w:pPr>
-            <w:bookmarkStart w:id="31" w:name="V06_AUTEUR"/>
-            <w:bookmarkEnd w:id="31"/>
+            <w:bookmarkStart w:id="32" w:name="V06_AUTEUR"/>
+            <w:bookmarkEnd w:id="32"/>
           </w:p>
         </w:tc>
         <w:tc>
@@ -964,8 +996,8 @@
                 <w:lang w:val="fr-FR"/>
               </w:rPr>
             </w:pPr>
-            <w:bookmarkStart w:id="32" w:name="V06_DESC"/>
-            <w:bookmarkEnd w:id="32"/>
+            <w:bookmarkStart w:id="33" w:name="V06_DESC"/>
+            <w:bookmarkEnd w:id="33"/>
           </w:p>
         </w:tc>
         <w:tc>
@@ -979,8 +1011,8 @@
                 <w:lang w:val="fr-FR"/>
               </w:rPr>
             </w:pPr>
-            <w:bookmarkStart w:id="33" w:name="V06_DATE"/>
-            <w:bookmarkEnd w:id="33"/>
+            <w:bookmarkStart w:id="34" w:name="V06_DATE"/>
+            <w:bookmarkEnd w:id="34"/>
           </w:p>
         </w:tc>
       </w:tr>
@@ -999,8 +1031,8 @@
                 <w:lang w:val="fr-FR"/>
               </w:rPr>
             </w:pPr>
-            <w:bookmarkStart w:id="34" w:name="V07"/>
-            <w:bookmarkEnd w:id="34"/>
+            <w:bookmarkStart w:id="35" w:name="V07"/>
+            <w:bookmarkEnd w:id="35"/>
           </w:p>
         </w:tc>
         <w:tc>
@@ -1014,8 +1046,8 @@
                 <w:lang w:val="fr-FR"/>
               </w:rPr>
             </w:pPr>
-            <w:bookmarkStart w:id="35" w:name="V07_AUTEUR"/>
-            <w:bookmarkEnd w:id="35"/>
+            <w:bookmarkStart w:id="36" w:name="V07_AUTEUR"/>
+            <w:bookmarkEnd w:id="36"/>
           </w:p>
         </w:tc>
         <w:tc>
@@ -1029,8 +1061,8 @@
                 <w:lang w:val="fr-FR"/>
               </w:rPr>
             </w:pPr>
-            <w:bookmarkStart w:id="36" w:name="V07_DESC"/>
-            <w:bookmarkEnd w:id="36"/>
+            <w:bookmarkStart w:id="37" w:name="V07_DESC"/>
+            <w:bookmarkEnd w:id="37"/>
           </w:p>
         </w:tc>
         <w:tc>
@@ -1044,8 +1076,8 @@
                 <w:lang w:val="fr-FR"/>
               </w:rPr>
             </w:pPr>
-            <w:bookmarkStart w:id="37" w:name="V07_DATE"/>
-            <w:bookmarkEnd w:id="37"/>
+            <w:bookmarkStart w:id="38" w:name="V07_DATE"/>
+            <w:bookmarkEnd w:id="38"/>
           </w:p>
         </w:tc>
       </w:tr>
@@ -1065,6 +1097,17 @@
         <w:rPr>
           <w:lang w:val="fr-FR"/>
         </w:rPr>
+        <w:sectPr>
+          <w:headerReference w:type="default" r:id="rId9"/>
+          <w:footerReference w:type="default" r:id="rId10"/>
+          <w:headerReference w:type="first" r:id="rId11"/>
+          <w:footerReference w:type="first" r:id="rId12"/>
+          <w:pgSz w:w="11906" w:h="16838" w:code="9"/>
+          <w:pgMar w:top="1418" w:right="1418" w:bottom="1418" w:left="1418" w:header="709" w:footer="709" w:gutter="0"/>
+          <w:cols w:space="708"/>
+          <w:titlePg/>
+          <w:docGrid w:linePitch="360"/>
+        </w:sectPr>
       </w:pPr>
       <w:r>
         <w:rPr>
@@ -1072,20 +1115,22 @@
         </w:rPr>
         <w:br w:type="page"/>
       </w:r>
-      <w:bookmarkStart w:id="38" w:name="_GoBack"/>
-      <w:bookmarkEnd w:id="38"/>
+    </w:p>
+    <w:p>
+      <w:pPr>
+        <w:spacing w:before="0" w:after="0"/>
+        <w:jc w:val="left"/>
+        <w:rPr>
+          <w:lang w:val="fr-FR"/>
+        </w:rPr>
+      </w:pPr>
     </w:p>
     <w:sectPr>
-      <w:headerReference w:type="even" r:id="rId9"/>
-      <w:headerReference w:type="default" r:id="rId10"/>
-      <w:footerReference w:type="even" r:id="rId11"/>
-      <w:footerReference w:type="default" r:id="rId12"/>
       <w:headerReference w:type="first" r:id="rId13"/>
       <w:footerReference w:type="first" r:id="rId14"/>
       <w:pgSz w:w="11906" w:h="16838" w:code="9"/>
       <w:pgMar w:top="1418" w:right="1418" w:bottom="1418" w:left="1418" w:header="709" w:footer="709" w:gutter="0"/>
       <w:cols w:space="708"/>
-      <w:titlePg/>
       <w:docGrid w:linePitch="360"/>
     </w:sectPr>
   </w:body>
@@ -1118,16 +1163,6 @@
 </file>
 
 <file path=word/footer1.xml><?xml version="1.0" encoding="utf-8"?>
-<w:ftr xmlns:wpc="http://schemas.microsoft.com/office/word/2010/wordprocessingCanvas" xmlns:mc="http://schemas.openxmlformats.org/markup-compatibility/2006" xmlns:o="urn:schemas-microsoft-com:office:office" xmlns:r="http://schemas.openxmlformats.org/officeDocument/2006/relationships" xmlns:m="http://schemas.openxmlformats.org/officeDocument/2006/math" xmlns:v="urn:schemas-microsoft-com:vml" xmlns:wp14="http://schemas.microsoft.com/office/word/2010/wordprocessingDrawing" xmlns:wp="http://schemas.openxmlformats.org/drawingml/2006/wordprocessingDrawing" xmlns:w10="urn:schemas-microsoft-com:office:word" xmlns:w="http://schemas.openxmlformats.org/wordprocessingml/2006/main" xmlns:w14="http://schemas.microsoft.com/office/word/2010/wordml" xmlns:wpg="http://schemas.microsoft.com/office/word/2010/wordprocessingGroup" xmlns:wpi="http://schemas.microsoft.com/office/word/2010/wordprocessingInk" xmlns:wne="http://schemas.microsoft.com/office/word/2006/wordml" xmlns:wps="http://schemas.microsoft.com/office/word/2010/wordprocessingShape" mc:Ignorable="w14 wp14">
-  <w:p>
-    <w:pPr>
-      <w:pStyle w:val="Pieddepage"/>
-    </w:pPr>
-  </w:p>
-</w:ftr>
-</file>
-
-<file path=word/footer2.xml><?xml version="1.0" encoding="utf-8"?>
 <w:ftr xmlns:wpc="http://schemas.microsoft.com/office/word/2010/wordprocessingCanvas" xmlns:mc="http://schemas.openxmlformats.org/markup-compatibility/2006" xmlns:o="urn:schemas-microsoft-com:office:office" xmlns:r="http://schemas.openxmlformats.org/officeDocument/2006/relationships" xmlns:m="http://schemas.openxmlformats.org/officeDocument/2006/math" xmlns:v="urn:schemas-microsoft-com:vml" xmlns:wp14="http://schemas.microsoft.com/office/word/2010/wordprocessingDrawing" xmlns:wp="http://schemas.openxmlformats.org/drawingml/2006/wordprocessingDrawing" xmlns:w10="urn:schemas-microsoft-com:office:word" xmlns:w="http://schemas.openxmlformats.org/wordprocessingml/2006/main" xmlns:w14="http://schemas.microsoft.com/office/word/2010/wordml" xmlns:wpg="http://schemas.microsoft.com/office/word/2010/wordprocessingGroup" xmlns:wpi="http://schemas.microsoft.com/office/word/2010/wordprocessingInk" xmlns:wne="http://schemas.microsoft.com/office/word/2006/wordml" xmlns:wps="http://schemas.microsoft.com/office/word/2010/wordprocessingShape" mc:Ignorable="w14 wp14">
   <w:sdt>
     <w:sdtPr>
@@ -1181,7 +1216,7 @@
                 <w:bCs/>
                 <w:noProof/>
               </w:rPr>
-              <w:t>3</w:t>
+              <w:t>2</w:t>
             </w:r>
             <w:r>
               <w:rPr>
@@ -1257,7 +1292,7 @@
 </w:ftr>
 </file>
 
-<file path=word/footer3.xml><?xml version="1.0" encoding="utf-8"?>
+<file path=word/footer2.xml><?xml version="1.0" encoding="utf-8"?>
 <w:ftr xmlns:wpc="http://schemas.microsoft.com/office/word/2010/wordprocessingCanvas" xmlns:mc="http://schemas.openxmlformats.org/markup-compatibility/2006" xmlns:o="urn:schemas-microsoft-com:office:office" xmlns:r="http://schemas.openxmlformats.org/officeDocument/2006/relationships" xmlns:m="http://schemas.openxmlformats.org/officeDocument/2006/math" xmlns:v="urn:schemas-microsoft-com:vml" xmlns:wp14="http://schemas.microsoft.com/office/word/2010/wordprocessingDrawing" xmlns:wp="http://schemas.openxmlformats.org/drawingml/2006/wordprocessingDrawing" xmlns:w10="urn:schemas-microsoft-com:office:word" xmlns:w="http://schemas.openxmlformats.org/wordprocessingml/2006/main" xmlns:w14="http://schemas.microsoft.com/office/word/2010/wordml" xmlns:wpg="http://schemas.microsoft.com/office/word/2010/wordprocessingGroup" xmlns:wpi="http://schemas.microsoft.com/office/word/2010/wordprocessingInk" xmlns:wne="http://schemas.microsoft.com/office/word/2006/wordml" xmlns:wps="http://schemas.microsoft.com/office/word/2010/wordprocessingShape" mc:Ignorable="w14 wp14">
   <w:p>
     <w:pPr>
@@ -1430,6 +1465,115 @@
       <w:t>3</w:t>
     </w:r>
   </w:p>
+  <w:p>
+    <w:pPr>
+      <w:pStyle w:val="Pieddepage"/>
+      <w:rPr>
+        <w:lang w:val="fr-FR"/>
+      </w:rPr>
+    </w:pPr>
+  </w:p>
+</w:ftr>
+</file>
+
+<file path=word/footer3.xml><?xml version="1.0" encoding="utf-8"?>
+<w:ftr xmlns:wpc="http://schemas.microsoft.com/office/word/2010/wordprocessingCanvas" xmlns:mc="http://schemas.openxmlformats.org/markup-compatibility/2006" xmlns:o="urn:schemas-microsoft-com:office:office" xmlns:r="http://schemas.openxmlformats.org/officeDocument/2006/relationships" xmlns:m="http://schemas.openxmlformats.org/officeDocument/2006/math" xmlns:v="urn:schemas-microsoft-com:vml" xmlns:wp14="http://schemas.microsoft.com/office/word/2010/wordprocessingDrawing" xmlns:wp="http://schemas.openxmlformats.org/drawingml/2006/wordprocessingDrawing" xmlns:w10="urn:schemas-microsoft-com:office:word" xmlns:w="http://schemas.openxmlformats.org/wordprocessingml/2006/main" xmlns:w14="http://schemas.microsoft.com/office/word/2010/wordml" xmlns:wpg="http://schemas.microsoft.com/office/word/2010/wordprocessingGroup" xmlns:wpi="http://schemas.microsoft.com/office/word/2010/wordprocessingInk" xmlns:wne="http://schemas.microsoft.com/office/word/2006/wordml" xmlns:wps="http://schemas.microsoft.com/office/word/2010/wordprocessingShape" mc:Ignorable="w14 wp14">
+  <w:sdt>
+    <w:sdtPr>
+      <w:id w:val="-1716572387"/>
+      <w:docPartObj>
+        <w:docPartGallery w:val="Page Numbers (Top of Page)"/>
+        <w:docPartUnique/>
+      </w:docPartObj>
+    </w:sdtPr>
+    <w:sdtEndPr/>
+    <w:sdtContent>
+      <w:p>
+        <w:pPr>
+          <w:pStyle w:val="Pieddepage"/>
+          <w:jc w:val="right"/>
+        </w:pPr>
+        <w:r>
+          <w:rPr>
+            <w:b/>
+            <w:bCs/>
+          </w:rPr>
+          <w:fldChar w:fldCharType="begin"/>
+        </w:r>
+        <w:r>
+          <w:rPr>
+            <w:b/>
+            <w:bCs/>
+          </w:rPr>
+          <w:instrText>PAGE</w:instrText>
+        </w:r>
+        <w:r>
+          <w:rPr>
+            <w:b/>
+            <w:bCs/>
+          </w:rPr>
+          <w:fldChar w:fldCharType="separate"/>
+        </w:r>
+        <w:r>
+          <w:rPr>
+            <w:b/>
+            <w:bCs/>
+            <w:noProof/>
+          </w:rPr>
+          <w:t>3</w:t>
+        </w:r>
+        <w:r>
+          <w:rPr>
+            <w:b/>
+            <w:bCs/>
+          </w:rPr>
+          <w:fldChar w:fldCharType="end"/>
+        </w:r>
+        <w:r>
+          <w:rPr>
+            <w:lang w:val="fr-FR"/>
+          </w:rPr>
+          <w:t xml:space="preserve"> / </w:t>
+        </w:r>
+        <w:r>
+          <w:rPr>
+            <w:b/>
+            <w:bCs/>
+          </w:rPr>
+          <w:fldChar w:fldCharType="begin"/>
+        </w:r>
+        <w:r>
+          <w:rPr>
+            <w:b/>
+            <w:bCs/>
+          </w:rPr>
+          <w:instrText>NUMPAGES</w:instrText>
+        </w:r>
+        <w:r>
+          <w:rPr>
+            <w:b/>
+            <w:bCs/>
+          </w:rPr>
+          <w:fldChar w:fldCharType="separate"/>
+        </w:r>
+        <w:r>
+          <w:rPr>
+            <w:b/>
+            <w:bCs/>
+            <w:noProof/>
+          </w:rPr>
+          <w:t>3</w:t>
+        </w:r>
+        <w:r>
+          <w:rPr>
+            <w:b/>
+            <w:bCs/>
+          </w:rPr>
+          <w:fldChar w:fldCharType="end"/>
+        </w:r>
+      </w:p>
+    </w:sdtContent>
+  </w:sdt>
   <w:p>
     <w:pPr>
       <w:pStyle w:val="Pieddepage"/>
@@ -1467,16 +1611,6 @@
 </file>
 
 <file path=word/header1.xml><?xml version="1.0" encoding="utf-8"?>
-<w:hdr xmlns:wpc="http://schemas.microsoft.com/office/word/2010/wordprocessingCanvas" xmlns:mc="http://schemas.openxmlformats.org/markup-compatibility/2006" xmlns:o="urn:schemas-microsoft-com:office:office" xmlns:r="http://schemas.openxmlformats.org/officeDocument/2006/relationships" xmlns:m="http://schemas.openxmlformats.org/officeDocument/2006/math" xmlns:v="urn:schemas-microsoft-com:vml" xmlns:wp14="http://schemas.microsoft.com/office/word/2010/wordprocessingDrawing" xmlns:wp="http://schemas.openxmlformats.org/drawingml/2006/wordprocessingDrawing" xmlns:w10="urn:schemas-microsoft-com:office:word" xmlns:w="http://schemas.openxmlformats.org/wordprocessingml/2006/main" xmlns:w14="http://schemas.microsoft.com/office/word/2010/wordml" xmlns:wpg="http://schemas.microsoft.com/office/word/2010/wordprocessingGroup" xmlns:wpi="http://schemas.microsoft.com/office/word/2010/wordprocessingInk" xmlns:wne="http://schemas.microsoft.com/office/word/2006/wordml" xmlns:wps="http://schemas.microsoft.com/office/word/2010/wordprocessingShape" mc:Ignorable="w14 wp14">
-  <w:p>
-    <w:pPr>
-      <w:pStyle w:val="En-tte"/>
-    </w:pPr>
-  </w:p>
-</w:hdr>
-</file>
-
-<file path=word/header2.xml><?xml version="1.0" encoding="utf-8"?>
 <w:hdr xmlns:wpc="http://schemas.microsoft.com/office/word/2010/wordprocessingCanvas" xmlns:mc="http://schemas.openxmlformats.org/markup-compatibility/2006" xmlns:o="urn:schemas-microsoft-com:office:office" xmlns:r="http://schemas.openxmlformats.org/officeDocument/2006/relationships" xmlns:m="http://schemas.openxmlformats.org/officeDocument/2006/math" xmlns:v="urn:schemas-microsoft-com:vml" xmlns:wp14="http://schemas.microsoft.com/office/word/2010/wordprocessingDrawing" xmlns:wp="http://schemas.openxmlformats.org/drawingml/2006/wordprocessingDrawing" xmlns:w10="urn:schemas-microsoft-com:office:word" xmlns:w="http://schemas.openxmlformats.org/wordprocessingml/2006/main" xmlns:w14="http://schemas.microsoft.com/office/word/2010/wordml" xmlns:wpg="http://schemas.microsoft.com/office/word/2010/wordprocessingGroup" xmlns:wpi="http://schemas.microsoft.com/office/word/2010/wordprocessingInk" xmlns:wne="http://schemas.microsoft.com/office/word/2006/wordml" xmlns:wps="http://schemas.microsoft.com/office/word/2010/wordprocessingShape" mc:Ignorable="w14 wp14">
   <w:tbl>
     <w:tblPr>
@@ -1556,7 +1690,7 @@
 </w:hdr>
 </file>
 
-<file path=word/header3.xml><?xml version="1.0" encoding="utf-8"?>
+<file path=word/header2.xml><?xml version="1.0" encoding="utf-8"?>
 <w:hdr xmlns:wpc="http://schemas.microsoft.com/office/word/2010/wordprocessingCanvas" xmlns:mc="http://schemas.openxmlformats.org/markup-compatibility/2006" xmlns:o="urn:schemas-microsoft-com:office:office" xmlns:r="http://schemas.openxmlformats.org/officeDocument/2006/relationships" xmlns:m="http://schemas.openxmlformats.org/officeDocument/2006/math" xmlns:v="urn:schemas-microsoft-com:vml" xmlns:wp14="http://schemas.microsoft.com/office/word/2010/wordprocessingDrawing" xmlns:wp="http://schemas.openxmlformats.org/drawingml/2006/wordprocessingDrawing" xmlns:w10="urn:schemas-microsoft-com:office:word" xmlns:w="http://schemas.openxmlformats.org/wordprocessingml/2006/main" xmlns:w14="http://schemas.microsoft.com/office/word/2010/wordml" xmlns:wpg="http://schemas.microsoft.com/office/word/2010/wordprocessingGroup" xmlns:wpi="http://schemas.microsoft.com/office/word/2010/wordprocessingInk" xmlns:wne="http://schemas.microsoft.com/office/word/2006/wordml" xmlns:wps="http://schemas.microsoft.com/office/word/2010/wordprocessingShape" mc:Ignorable="w14 wp14">
   <w:p>
     <w:pPr>
@@ -1568,7 +1702,7 @@
         <w:lang w:val="fr-FR" w:eastAsia="fr-FR"/>
       </w:rPr>
       <w:drawing>
-        <wp:anchor distT="0" distB="0" distL="114300" distR="114300" simplePos="0" relativeHeight="251665408" behindDoc="0" locked="0" layoutInCell="1" allowOverlap="1" wp14:anchorId="1CEBFFEC" wp14:editId="24C5C525">
+        <wp:anchor distT="0" distB="0" distL="114300" distR="114300" simplePos="0" relativeHeight="251665408" behindDoc="0" locked="0" layoutInCell="1" allowOverlap="1" wp14:anchorId="0FD2AB6C" wp14:editId="20070B4E">
           <wp:simplePos x="0" y="0"/>
           <wp:positionH relativeFrom="column">
             <wp:posOffset>11620</wp:posOffset>
@@ -1625,7 +1759,7 @@
         <w:lang w:val="fr-FR" w:eastAsia="fr-FR"/>
       </w:rPr>
       <w:drawing>
-        <wp:anchor distT="0" distB="0" distL="114300" distR="114300" simplePos="0" relativeHeight="251661312" behindDoc="0" locked="0" layoutInCell="1" allowOverlap="1" wp14:anchorId="5613CD64" wp14:editId="50BB66FE">
+        <wp:anchor distT="0" distB="0" distL="114300" distR="114300" simplePos="0" relativeHeight="251661312" behindDoc="0" locked="0" layoutInCell="1" allowOverlap="1" wp14:anchorId="4949643C" wp14:editId="1F9734C8">
           <wp:simplePos x="0" y="0"/>
           <wp:positionH relativeFrom="column">
             <wp:posOffset>4208145</wp:posOffset>
@@ -1682,7 +1816,7 @@
         <w:lang w:val="fr-FR" w:eastAsia="fr-FR"/>
       </w:rPr>
       <w:drawing>
-        <wp:anchor distT="0" distB="0" distL="114300" distR="114300" simplePos="0" relativeHeight="251663360" behindDoc="0" locked="0" layoutInCell="1" allowOverlap="1" wp14:anchorId="406B0D2B" wp14:editId="65E4FDDD">
+        <wp:anchor distT="0" distB="0" distL="114300" distR="114300" simplePos="0" relativeHeight="251663360" behindDoc="0" locked="0" layoutInCell="1" allowOverlap="1" wp14:anchorId="06D08E1D" wp14:editId="09E89D85">
           <wp:simplePos x="0" y="0"/>
           <wp:positionH relativeFrom="column">
             <wp:posOffset>1439100</wp:posOffset>
@@ -1733,6 +1867,80 @@
         </wp:anchor>
       </w:drawing>
     </w:r>
+  </w:p>
+</w:hdr>
+</file>
+
+<file path=word/header3.xml><?xml version="1.0" encoding="utf-8"?>
+<w:hdr xmlns:wpc="http://schemas.microsoft.com/office/word/2010/wordprocessingCanvas" xmlns:mc="http://schemas.openxmlformats.org/markup-compatibility/2006" xmlns:o="urn:schemas-microsoft-com:office:office" xmlns:r="http://schemas.openxmlformats.org/officeDocument/2006/relationships" xmlns:m="http://schemas.openxmlformats.org/officeDocument/2006/math" xmlns:v="urn:schemas-microsoft-com:vml" xmlns:wp14="http://schemas.microsoft.com/office/word/2010/wordprocessingDrawing" xmlns:wp="http://schemas.openxmlformats.org/drawingml/2006/wordprocessingDrawing" xmlns:w10="urn:schemas-microsoft-com:office:word" xmlns:w="http://schemas.openxmlformats.org/wordprocessingml/2006/main" xmlns:w14="http://schemas.microsoft.com/office/word/2010/wordml" xmlns:wpg="http://schemas.microsoft.com/office/word/2010/wordprocessingGroup" xmlns:wpi="http://schemas.microsoft.com/office/word/2010/wordprocessingInk" xmlns:wne="http://schemas.microsoft.com/office/word/2006/wordml" xmlns:wps="http://schemas.microsoft.com/office/word/2010/wordprocessingShape" mc:Ignorable="w14 wp14">
+  <w:tbl>
+    <w:tblPr>
+      <w:tblStyle w:val="Grilledutableau"/>
+      <w:tblW w:w="0" w:type="auto"/>
+      <w:tblBorders>
+        <w:top w:val="none" w:sz="0" w:space="0" w:color="auto"/>
+        <w:left w:val="none" w:sz="0" w:space="0" w:color="auto"/>
+        <w:bottom w:val="none" w:sz="0" w:space="0" w:color="auto"/>
+        <w:right w:val="none" w:sz="0" w:space="0" w:color="auto"/>
+        <w:insideH w:val="none" w:sz="0" w:space="0" w:color="auto"/>
+        <w:insideV w:val="none" w:sz="0" w:space="0" w:color="auto"/>
+      </w:tblBorders>
+      <w:tblLook w:val="04A0" w:firstRow="1" w:lastRow="0" w:firstColumn="1" w:lastColumn="0" w:noHBand="0" w:noVBand="1"/>
+    </w:tblPr>
+    <w:tblGrid>
+      <w:gridCol w:w="3070"/>
+      <w:gridCol w:w="3070"/>
+      <w:gridCol w:w="3070"/>
+    </w:tblGrid>
+    <w:tr>
+      <w:tc>
+        <w:tcPr>
+          <w:tcW w:w="3070" w:type="dxa"/>
+          <w:vAlign w:val="center"/>
+        </w:tcPr>
+        <w:p>
+          <w:pPr>
+            <w:pStyle w:val="Entetegauche"/>
+          </w:pPr>
+          <w:r>
+            <w:t>ENTETE_ACRONYME</w:t>
+          </w:r>
+        </w:p>
+      </w:tc>
+      <w:tc>
+        <w:tcPr>
+          <w:tcW w:w="3070" w:type="dxa"/>
+          <w:vAlign w:val="center"/>
+        </w:tcPr>
+        <w:p>
+          <w:pPr>
+            <w:pStyle w:val="Entetemilieu"/>
+          </w:pPr>
+          <w:r>
+            <w:t>ENTETE_DATE</w:t>
+          </w:r>
+        </w:p>
+      </w:tc>
+      <w:tc>
+        <w:tcPr>
+          <w:tcW w:w="3070" w:type="dxa"/>
+          <w:vAlign w:val="center"/>
+        </w:tcPr>
+        <w:p>
+          <w:pPr>
+            <w:pStyle w:val="Entetedroite"/>
+          </w:pPr>
+          <w:r>
+            <w:t>ENTETE_BIOSTAT</w:t>
+          </w:r>
+        </w:p>
+      </w:tc>
+    </w:tr>
+  </w:tbl>
+  <w:p>
+    <w:pPr>
+      <w:pStyle w:val="En-tte"/>
+    </w:pPr>
   </w:p>
 </w:hdr>
 </file>
@@ -6303,7 +6511,7 @@
 </file>
 
 <file path=customXml/itemProps1.xml><?xml version="1.0" encoding="utf-8"?>
-<ds:datastoreItem xmlns:ds="http://schemas.openxmlformats.org/officeDocument/2006/customXml" ds:itemID="{654937F5-513B-4ADD-BD56-6377B7272F73}">
+<ds:datastoreItem xmlns:ds="http://schemas.openxmlformats.org/officeDocument/2006/customXml" ds:itemID="{DCF72293-2747-45DF-A898-2B7DF2AAB8AB}">
   <ds:schemaRefs>
     <ds:schemaRef ds:uri="http://schemas.openxmlformats.org/officeDocument/2006/bibliography"/>
   </ds:schemaRefs>

</xml_diff>